<commit_message>
functionele ontwerp en code toegevoegd
</commit_message>
<xml_diff>
--- a/kbs verslagen/4. Functionele documentatie/Functionele documentatie.docx
+++ b/kbs verslagen/4. Functionele documentatie/Functionele documentatie.docx
@@ -79,7 +79,15 @@
     </w:p>
     <w:p>
       <w:r>
-        <w:t>Namen: Siem Evertse, Kevin Scherpenzeel, Sem van der Meulen en Yannick Santing</w:t>
+        <w:t xml:space="preserve">Namen: Siem </w:t>
+      </w:r>
+      <w:proofErr w:type="spellStart"/>
+      <w:r>
+        <w:t>Evertse</w:t>
+      </w:r>
+      <w:proofErr w:type="spellEnd"/>
+      <w:r>
+        <w:t>, Kevin Scherpenzeel, Sem van der Meulen en Yannick Santing</w:t>
       </w:r>
     </w:p>
     <w:p>
@@ -237,8 +245,6 @@
           <w:lang w:eastAsia="nl-NL"/>
         </w:rPr>
       </w:pPr>
-      <w:bookmarkStart w:id="0" w:name="_GoBack"/>
-      <w:bookmarkEnd w:id="0"/>
       <w:r>
         <w:rPr>
           <w:rFonts w:asciiTheme="majorHAnsi" w:eastAsia="Times New Roman" w:hAnsiTheme="majorHAnsi" w:cstheme="majorHAnsi"/>
@@ -521,12 +527,21 @@
                 <w:lang w:eastAsia="nl-NL"/>
               </w:rPr>
             </w:pPr>
+            <w:proofErr w:type="spellStart"/>
             <w:r>
               <w:rPr>
                 <w:rFonts w:ascii="Calibri" w:eastAsia="Times New Roman" w:hAnsi="Calibri" w:cs="Calibri"/>
                 <w:lang w:eastAsia="nl-NL"/>
               </w:rPr>
-              <w:t>Projectlid </w:t>
+              <w:t>Projectlid</w:t>
+            </w:r>
+            <w:proofErr w:type="spellEnd"/>
+            <w:r>
+              <w:rPr>
+                <w:rFonts w:ascii="Calibri" w:eastAsia="Times New Roman" w:hAnsi="Calibri" w:cs="Calibri"/>
+                <w:lang w:eastAsia="nl-NL"/>
+              </w:rPr>
+              <w:t> </w:t>
             </w:r>
             <w:r>
               <w:rPr>
@@ -576,7 +591,27 @@
                 <w:bCs/>
                 <w:lang w:eastAsia="nl-NL"/>
               </w:rPr>
-              <w:t>Siem Evertse </w:t>
+              <w:t>Siem </w:t>
+            </w:r>
+            <w:proofErr w:type="spellStart"/>
+            <w:r>
+              <w:rPr>
+                <w:rFonts w:ascii="Calibri" w:eastAsia="Times New Roman" w:hAnsi="Calibri" w:cs="Calibri"/>
+                <w:b/>
+                <w:bCs/>
+                <w:lang w:eastAsia="nl-NL"/>
+              </w:rPr>
+              <w:t>Evertse</w:t>
+            </w:r>
+            <w:proofErr w:type="spellEnd"/>
+            <w:r>
+              <w:rPr>
+                <w:rFonts w:ascii="Calibri" w:eastAsia="Times New Roman" w:hAnsi="Calibri" w:cs="Calibri"/>
+                <w:b/>
+                <w:bCs/>
+                <w:lang w:eastAsia="nl-NL"/>
+              </w:rPr>
+              <w:t> </w:t>
             </w:r>
           </w:p>
         </w:tc>
@@ -635,12 +670,21 @@
                 <w:lang w:eastAsia="nl-NL"/>
               </w:rPr>
             </w:pPr>
+            <w:proofErr w:type="spellStart"/>
             <w:r>
               <w:rPr>
                 <w:rFonts w:ascii="Calibri" w:eastAsia="Times New Roman" w:hAnsi="Calibri" w:cs="Calibri"/>
                 <w:lang w:eastAsia="nl-NL"/>
               </w:rPr>
-              <w:t>Projectlid </w:t>
+              <w:t>Projectlid</w:t>
+            </w:r>
+            <w:proofErr w:type="spellEnd"/>
+            <w:r>
+              <w:rPr>
+                <w:rFonts w:ascii="Calibri" w:eastAsia="Times New Roman" w:hAnsi="Calibri" w:cs="Calibri"/>
+                <w:lang w:eastAsia="nl-NL"/>
+              </w:rPr>
+              <w:t> </w:t>
             </w:r>
             <w:r>
               <w:rPr>
@@ -749,12 +793,21 @@
                 <w:lang w:eastAsia="nl-NL"/>
               </w:rPr>
             </w:pPr>
+            <w:proofErr w:type="spellStart"/>
             <w:r>
               <w:rPr>
                 <w:rFonts w:ascii="Calibri" w:eastAsia="Times New Roman" w:hAnsi="Calibri" w:cs="Calibri"/>
                 <w:lang w:eastAsia="nl-NL"/>
               </w:rPr>
-              <w:t>Projectlid </w:t>
+              <w:t>Projectlid</w:t>
+            </w:r>
+            <w:proofErr w:type="spellEnd"/>
+            <w:r>
+              <w:rPr>
+                <w:rFonts w:ascii="Calibri" w:eastAsia="Times New Roman" w:hAnsi="Calibri" w:cs="Calibri"/>
+                <w:lang w:eastAsia="nl-NL"/>
+              </w:rPr>
+              <w:t> </w:t>
             </w:r>
             <w:r>
               <w:rPr>
@@ -863,12 +916,21 @@
                 <w:lang w:eastAsia="nl-NL"/>
               </w:rPr>
             </w:pPr>
+            <w:proofErr w:type="spellStart"/>
             <w:r>
               <w:rPr>
                 <w:rFonts w:ascii="Calibri" w:eastAsia="Times New Roman" w:hAnsi="Calibri" w:cs="Calibri"/>
                 <w:lang w:eastAsia="nl-NL"/>
               </w:rPr>
-              <w:t>Projectlid </w:t>
+              <w:t>Projectlid</w:t>
+            </w:r>
+            <w:proofErr w:type="spellEnd"/>
+            <w:r>
+              <w:rPr>
+                <w:rFonts w:ascii="Calibri" w:eastAsia="Times New Roman" w:hAnsi="Calibri" w:cs="Calibri"/>
+                <w:lang w:eastAsia="nl-NL"/>
+              </w:rPr>
+              <w:t> </w:t>
             </w:r>
             <w:r>
               <w:rPr>
@@ -2034,9 +2096,11 @@
               <w:noProof/>
             </w:rPr>
           </w:pPr>
+          <w:proofErr w:type="spellStart"/>
           <w:r>
             <w:t>Requirements</w:t>
           </w:r>
+          <w:proofErr w:type="spellEnd"/>
           <w:r>
             <w:fldChar w:fldCharType="begin"/>
           </w:r>
@@ -2459,7 +2523,7 @@
           <w:szCs w:val="18"/>
         </w:rPr>
       </w:pPr>
-      <w:bookmarkStart w:id="1" w:name="_Toc29035457"/>
+      <w:bookmarkStart w:id="0" w:name="_Toc29035457"/>
       <w:r>
         <w:rPr>
           <w:rFonts w:ascii="Calibri Light" w:eastAsia="Calibri Light" w:hAnsi="Calibri Light" w:cs="Calibri Light"/>
@@ -2468,7 +2532,7 @@
         </w:rPr>
         <w:br/>
       </w:r>
-      <w:bookmarkEnd w:id="1"/>
+      <w:bookmarkEnd w:id="0"/>
     </w:p>
     <w:p>
       <w:pPr>
@@ -2715,6 +2779,7 @@
         </w:rPr>
         <w:br/>
       </w:r>
+      <w:proofErr w:type="spellStart"/>
       <w:r>
         <w:rPr>
           <w:rFonts w:asciiTheme="majorHAnsi" w:eastAsia="Calibri" w:hAnsiTheme="majorHAnsi" w:cstheme="majorHAnsi"/>
@@ -2725,6 +2790,7 @@
         <w:lastRenderedPageBreak/>
         <w:t>Requirements</w:t>
       </w:r>
+      <w:proofErr w:type="spellEnd"/>
       <w:r>
         <w:rPr>
           <w:rFonts w:ascii="Calibri" w:eastAsia="Calibri" w:hAnsi="Calibri" w:cs="Calibri"/>
@@ -2747,8 +2813,18 @@
           <w:b/>
           <w:bCs/>
         </w:rPr>
-        <w:t>Functionele requirements</w:t>
-      </w:r>
+        <w:t xml:space="preserve">Functionele </w:t>
+      </w:r>
+      <w:proofErr w:type="spellStart"/>
+      <w:r>
+        <w:rPr>
+          <w:rFonts w:ascii="Calibri" w:eastAsia="Calibri" w:hAnsi="Calibri" w:cs="Calibri"/>
+          <w:b/>
+          <w:bCs/>
+        </w:rPr>
+        <w:t>requirements</w:t>
+      </w:r>
+      <w:proofErr w:type="spellEnd"/>
     </w:p>
     <w:tbl>
       <w:tblPr>
@@ -3744,7 +3820,21 @@
               <w:rPr>
                 <w:rFonts w:ascii="Calibri" w:eastAsia="Calibri" w:hAnsi="Calibri" w:cs="Calibri"/>
               </w:rPr>
-              <w:t>De klant moet uit meerdere betalings methodes kunnen kiezen.</w:t>
+              <w:t xml:space="preserve">De klant moet uit meerdere </w:t>
+            </w:r>
+            <w:proofErr w:type="spellStart"/>
+            <w:r>
+              <w:rPr>
+                <w:rFonts w:ascii="Calibri" w:eastAsia="Calibri" w:hAnsi="Calibri" w:cs="Calibri"/>
+              </w:rPr>
+              <w:t>betalings</w:t>
+            </w:r>
+            <w:proofErr w:type="spellEnd"/>
+            <w:r>
+              <w:rPr>
+                <w:rFonts w:ascii="Calibri" w:eastAsia="Calibri" w:hAnsi="Calibri" w:cs="Calibri"/>
+              </w:rPr>
+              <w:t xml:space="preserve"> methodes kunnen kiezen.</w:t>
             </w:r>
           </w:p>
         </w:tc>
@@ -3781,7 +3871,25 @@
           <w:b/>
           <w:bCs/>
         </w:rPr>
-        <w:t xml:space="preserve">Niet-functionele requirements </w:t>
+        <w:t xml:space="preserve">Niet-functionele </w:t>
+      </w:r>
+      <w:proofErr w:type="spellStart"/>
+      <w:r>
+        <w:rPr>
+          <w:rFonts w:ascii="Calibri" w:eastAsia="Calibri" w:hAnsi="Calibri" w:cs="Calibri"/>
+          <w:b/>
+          <w:bCs/>
+        </w:rPr>
+        <w:t>requirements</w:t>
+      </w:r>
+      <w:proofErr w:type="spellEnd"/>
+      <w:r>
+        <w:rPr>
+          <w:rFonts w:ascii="Calibri" w:eastAsia="Calibri" w:hAnsi="Calibri" w:cs="Calibri"/>
+          <w:b/>
+          <w:bCs/>
+        </w:rPr>
+        <w:t xml:space="preserve"> </w:t>
       </w:r>
     </w:p>
     <w:tbl>
@@ -5053,7 +5161,7 @@
       <w:pPr>
         <w:pStyle w:val="Kop1"/>
       </w:pPr>
-      <w:bookmarkStart w:id="2" w:name="_Toc29035458"/>
+      <w:bookmarkStart w:id="1" w:name="_Toc29035458"/>
       <w:r>
         <w:lastRenderedPageBreak/>
         <w:t xml:space="preserve">User </w:t>
@@ -5061,7 +5169,7 @@
       <w:r>
         <w:t>story’s</w:t>
       </w:r>
-      <w:bookmarkEnd w:id="2"/>
+      <w:bookmarkEnd w:id="1"/>
     </w:p>
     <w:p/>
     <w:p>
@@ -5439,12 +5547,12 @@
       <w:pPr>
         <w:pStyle w:val="Kop1"/>
       </w:pPr>
-      <w:bookmarkStart w:id="3" w:name="_Toc29035459"/>
+      <w:bookmarkStart w:id="2" w:name="_Toc29035459"/>
       <w:r>
         <w:lastRenderedPageBreak/>
         <w:t>Domeinmodel</w:t>
       </w:r>
-      <w:bookmarkEnd w:id="3"/>
+      <w:bookmarkEnd w:id="2"/>
     </w:p>
     <w:p>
       <w:r>
@@ -5559,11 +5667,16 @@
       <w:pPr>
         <w:pStyle w:val="Kop2"/>
       </w:pPr>
-      <w:bookmarkStart w:id="4" w:name="_Toc29035460"/>
-      <w:r>
-        <w:t>Usecase Beschrijving</w:t>
-      </w:r>
-      <w:bookmarkEnd w:id="4"/>
+      <w:bookmarkStart w:id="3" w:name="_Toc29035460"/>
+      <w:proofErr w:type="spellStart"/>
+      <w:r>
+        <w:t>Usecase</w:t>
+      </w:r>
+      <w:proofErr w:type="spellEnd"/>
+      <w:r>
+        <w:t xml:space="preserve"> Beschrijving</w:t>
+      </w:r>
+      <w:bookmarkEnd w:id="3"/>
     </w:p>
     <w:p/>
     <w:tbl>
@@ -5588,11 +5701,19 @@
                 <w:rFonts w:ascii="Calibri" w:eastAsia="Calibri" w:hAnsi="Calibri" w:cs="Calibri"/>
               </w:rPr>
             </w:pPr>
-            <w:r>
-              <w:rPr>
-                <w:rFonts w:ascii="Calibri" w:eastAsia="Calibri" w:hAnsi="Calibri" w:cs="Calibri"/>
-              </w:rPr>
-              <w:t xml:space="preserve">Usecase </w:t>
+            <w:proofErr w:type="spellStart"/>
+            <w:r>
+              <w:rPr>
+                <w:rFonts w:ascii="Calibri" w:eastAsia="Calibri" w:hAnsi="Calibri" w:cs="Calibri"/>
+              </w:rPr>
+              <w:t>Usecase</w:t>
+            </w:r>
+            <w:proofErr w:type="spellEnd"/>
+            <w:r>
+              <w:rPr>
+                <w:rFonts w:ascii="Calibri" w:eastAsia="Calibri" w:hAnsi="Calibri" w:cs="Calibri"/>
+              </w:rPr>
+              <w:t xml:space="preserve"> </w:t>
             </w:r>
           </w:p>
         </w:tc>
@@ -5891,11 +6012,19 @@
                 <w:rFonts w:ascii="Calibri" w:eastAsia="Calibri" w:hAnsi="Calibri" w:cs="Calibri"/>
               </w:rPr>
             </w:pPr>
-            <w:r>
-              <w:rPr>
-                <w:rFonts w:ascii="Calibri" w:eastAsia="Calibri" w:hAnsi="Calibri" w:cs="Calibri"/>
-              </w:rPr>
-              <w:t xml:space="preserve">Usecase </w:t>
+            <w:proofErr w:type="spellStart"/>
+            <w:r>
+              <w:rPr>
+                <w:rFonts w:ascii="Calibri" w:eastAsia="Calibri" w:hAnsi="Calibri" w:cs="Calibri"/>
+              </w:rPr>
+              <w:t>Usecase</w:t>
+            </w:r>
+            <w:proofErr w:type="spellEnd"/>
+            <w:r>
+              <w:rPr>
+                <w:rFonts w:ascii="Calibri" w:eastAsia="Calibri" w:hAnsi="Calibri" w:cs="Calibri"/>
+              </w:rPr>
+              <w:t xml:space="preserve"> </w:t>
             </w:r>
           </w:p>
         </w:tc>
@@ -6211,11 +6340,19 @@
                 <w:rFonts w:ascii="Calibri" w:eastAsia="Calibri" w:hAnsi="Calibri" w:cs="Calibri"/>
               </w:rPr>
             </w:pPr>
-            <w:r>
-              <w:rPr>
-                <w:rFonts w:ascii="Calibri" w:eastAsia="Calibri" w:hAnsi="Calibri" w:cs="Calibri"/>
-              </w:rPr>
-              <w:t xml:space="preserve">Usecase </w:t>
+            <w:proofErr w:type="spellStart"/>
+            <w:r>
+              <w:rPr>
+                <w:rFonts w:ascii="Calibri" w:eastAsia="Calibri" w:hAnsi="Calibri" w:cs="Calibri"/>
+              </w:rPr>
+              <w:t>Usecase</w:t>
+            </w:r>
+            <w:proofErr w:type="spellEnd"/>
+            <w:r>
+              <w:rPr>
+                <w:rFonts w:ascii="Calibri" w:eastAsia="Calibri" w:hAnsi="Calibri" w:cs="Calibri"/>
+              </w:rPr>
+              <w:t xml:space="preserve"> </w:t>
             </w:r>
           </w:p>
         </w:tc>
@@ -6513,12 +6650,20 @@
                 <w:rFonts w:ascii="Calibri" w:eastAsia="Calibri" w:hAnsi="Calibri" w:cs="Calibri"/>
               </w:rPr>
             </w:pPr>
+            <w:proofErr w:type="spellStart"/>
             <w:r>
               <w:rPr>
                 <w:rFonts w:ascii="Calibri" w:eastAsia="Calibri" w:hAnsi="Calibri" w:cs="Calibri"/>
               </w:rPr>
               <w:lastRenderedPageBreak/>
-              <w:t xml:space="preserve">Usecase </w:t>
+              <w:t>Usecase</w:t>
+            </w:r>
+            <w:proofErr w:type="spellEnd"/>
+            <w:r>
+              <w:rPr>
+                <w:rFonts w:ascii="Calibri" w:eastAsia="Calibri" w:hAnsi="Calibri" w:cs="Calibri"/>
+              </w:rPr>
+              <w:t xml:space="preserve"> </w:t>
             </w:r>
           </w:p>
         </w:tc>
@@ -6978,15 +7123,23 @@
           <w:rFonts w:eastAsia="Calibri"/>
         </w:rPr>
       </w:pPr>
-      <w:bookmarkStart w:id="5" w:name="_Toc29035461"/>
+      <w:bookmarkStart w:id="4" w:name="_Toc29035461"/>
+      <w:proofErr w:type="spellStart"/>
       <w:r>
         <w:rPr>
           <w:rFonts w:eastAsia="Calibri"/>
         </w:rPr>
         <w:lastRenderedPageBreak/>
-        <w:t>Use-case diagram</w:t>
-      </w:r>
-      <w:bookmarkEnd w:id="5"/>
+        <w:t>Use</w:t>
+      </w:r>
+      <w:proofErr w:type="spellEnd"/>
+      <w:r>
+        <w:rPr>
+          <w:rFonts w:eastAsia="Calibri"/>
+        </w:rPr>
+        <w:t>-case diagram</w:t>
+      </w:r>
+      <w:bookmarkEnd w:id="4"/>
     </w:p>
     <w:p>
       <w:r>
@@ -7041,19 +7194,56 @@
       <w:pPr>
         <w:pStyle w:val="Kop1"/>
       </w:pPr>
-      <w:bookmarkStart w:id="6" w:name="_Toc29035462"/>
-      <w:r>
-        <w:t>Schermontwerpen</w:t>
-      </w:r>
-      <w:bookmarkEnd w:id="6"/>
+      <w:bookmarkStart w:id="5" w:name="_Toc29035462"/>
+    </w:p>
+    <w:p>
+      <w:pPr>
+        <w:pStyle w:val="Kop1"/>
+      </w:pPr>
+    </w:p>
+    <w:p>
+      <w:pPr>
+        <w:pStyle w:val="Kop1"/>
+      </w:pPr>
+    </w:p>
+    <w:p>
+      <w:pPr>
+        <w:pStyle w:val="Kop1"/>
+      </w:pPr>
+    </w:p>
+    <w:p>
+      <w:pPr>
+        <w:pStyle w:val="Kop1"/>
+      </w:pPr>
+    </w:p>
+    <w:p>
+      <w:pPr>
+        <w:pStyle w:val="Kop1"/>
+      </w:pPr>
     </w:p>
     <w:p/>
     <w:p>
+      <w:pPr>
+        <w:pStyle w:val="Kop1"/>
+      </w:pPr>
+      <w:bookmarkStart w:id="6" w:name="_GoBack"/>
+      <w:bookmarkEnd w:id="6"/>
+    </w:p>
+    <w:p>
+      <w:pPr>
+        <w:pStyle w:val="Kop1"/>
+      </w:pPr>
+      <w:r>
+        <w:t>Schermontwerpen</w:t>
+      </w:r>
+      <w:bookmarkEnd w:id="5"/>
+    </w:p>
+    <w:p/>
+    <w:p>
       <w:r>
         <w:rPr>
           <w:noProof/>
         </w:rPr>
-        <w:lastRenderedPageBreak/>
         <w:drawing>
           <wp:inline distT="0" distB="0" distL="0" distR="0" wp14:anchorId="59A84DB0" wp14:editId="027C9517">
             <wp:extent cx="3372276" cy="4191708"/>
@@ -8803,18 +8993,18 @@
 </file>
 
 <file path=customXml/item1.xml><?xml version="1.0" encoding="utf-8"?>
+<p:properties xmlns:p="http://schemas.microsoft.com/office/2006/metadata/properties" xmlns:xsi="http://www.w3.org/2001/XMLSchema-instance" xmlns:pc="http://schemas.microsoft.com/office/infopath/2007/PartnerControls">
+  <documentManagement/>
+</p:properties>
+</file>
+
+<file path=customXml/item2.xml><?xml version="1.0" encoding="utf-8"?>
 <?mso-contentType ?>
 <FormTemplates xmlns="http://schemas.microsoft.com/sharepoint/v3/contenttype/forms">
   <Display>DocumentLibraryForm</Display>
   <Edit>DocumentLibraryForm</Edit>
   <New>DocumentLibraryForm</New>
 </FormTemplates>
-</file>
-
-<file path=customXml/item2.xml><?xml version="1.0" encoding="utf-8"?>
-<p:properties xmlns:p="http://schemas.microsoft.com/office/2006/metadata/properties" xmlns:xsi="http://www.w3.org/2001/XMLSchema-instance" xmlns:pc="http://schemas.microsoft.com/office/infopath/2007/PartnerControls">
-  <documentManagement/>
-</p:properties>
 </file>
 
 <file path=customXml/item3.xml><?xml version="1.0" encoding="utf-8"?>
@@ -8993,18 +9183,18 @@
 </file>
 
 <file path=customXml/itemProps1.xml><?xml version="1.0" encoding="utf-8"?>
-<ds:datastoreItem xmlns:ds="http://schemas.openxmlformats.org/officeDocument/2006/customXml" ds:itemID="{AE8A1183-1E19-409E-BE9B-45B8BCB52433}">
+<ds:datastoreItem xmlns:ds="http://schemas.openxmlformats.org/officeDocument/2006/customXml" ds:itemID="{F0506E96-5349-4F0D-801B-0AC67A8FEB1B}">
   <ds:schemaRefs>
-    <ds:schemaRef ds:uri="http://schemas.microsoft.com/sharepoint/v3/contenttype/forms"/>
+    <ds:schemaRef ds:uri="http://schemas.microsoft.com/office/2006/metadata/properties"/>
+    <ds:schemaRef ds:uri="http://schemas.microsoft.com/office/infopath/2007/PartnerControls"/>
   </ds:schemaRefs>
 </ds:datastoreItem>
 </file>
 
 <file path=customXml/itemProps2.xml><?xml version="1.0" encoding="utf-8"?>
-<ds:datastoreItem xmlns:ds="http://schemas.openxmlformats.org/officeDocument/2006/customXml" ds:itemID="{F0506E96-5349-4F0D-801B-0AC67A8FEB1B}">
+<ds:datastoreItem xmlns:ds="http://schemas.openxmlformats.org/officeDocument/2006/customXml" ds:itemID="{AE8A1183-1E19-409E-BE9B-45B8BCB52433}">
   <ds:schemaRefs>
-    <ds:schemaRef ds:uri="http://schemas.microsoft.com/office/2006/metadata/properties"/>
-    <ds:schemaRef ds:uri="http://schemas.microsoft.com/office/infopath/2007/PartnerControls"/>
+    <ds:schemaRef ds:uri="http://schemas.microsoft.com/sharepoint/v3/contenttype/forms"/>
   </ds:schemaRefs>
 </ds:datastoreItem>
 </file>
@@ -9029,7 +9219,7 @@
 </file>
 
 <file path=customXml/itemProps4.xml><?xml version="1.0" encoding="utf-8"?>
-<ds:datastoreItem xmlns:ds="http://schemas.openxmlformats.org/officeDocument/2006/customXml" ds:itemID="{0FB52F27-EC5C-45A3-863D-2079A84CD961}">
+<ds:datastoreItem xmlns:ds="http://schemas.openxmlformats.org/officeDocument/2006/customXml" ds:itemID="{38BE3548-6BEC-47F2-902C-17B74635F34B}">
   <ds:schemaRefs>
     <ds:schemaRef ds:uri="http://schemas.openxmlformats.org/officeDocument/2006/bibliography"/>
   </ds:schemaRefs>

</xml_diff>